<commit_message>
some physic files for exam
</commit_message>
<xml_diff>
--- a/Sem2/Fizyka1/Egzamin/pytaniaTeoretyczne - opracowanie.docx
+++ b/Sem2/Fizyka1/Egzamin/pytaniaTeoretyczne - opracowanie.docx
@@ -32,7 +32,7 @@
       </w:pPr>
       <w:r>
         <w:pict w14:anchorId="5362A1E7">
-          <v:rect id="_x0000_i1106" style="width:0;height:1.5pt" o:hralign="center" o:hrstd="t" o:hr="t" fillcolor="#a0a0a0" stroked="f"/>
+          <v:rect id="_x0000_i1025" style="width:0;height:1.5pt" o:hralign="center" o:hrstd="t" o:hr="t" fillcolor="#a0a0a0" stroked="f"/>
         </w:pict>
       </w:r>
     </w:p>
@@ -82,7 +82,7 @@
       </w:pPr>
       <w:r>
         <w:pict w14:anchorId="30E91F48">
-          <v:rect id="_x0000_i1105" style="width:0;height:1.5pt" o:hralign="center" o:hrstd="t" o:hr="t" fillcolor="#a0a0a0" stroked="f"/>
+          <v:rect id="_x0000_i1026" style="width:0;height:1.5pt" o:hralign="center" o:hrstd="t" o:hr="t" fillcolor="#a0a0a0" stroked="f"/>
         </w:pict>
       </w:r>
     </w:p>
@@ -116,7 +116,7 @@
       </w:pPr>
       <w:r>
         <w:pict w14:anchorId="62F5F30A">
-          <v:rect id="_x0000_i1083" style="width:0;height:1.5pt" o:hralign="center" o:hrstd="t" o:hr="t" fillcolor="#a0a0a0" stroked="f"/>
+          <v:rect id="_x0000_i1027" style="width:0;height:1.5pt" o:hralign="center" o:hrstd="t" o:hr="t" fillcolor="#a0a0a0" stroked="f"/>
         </w:pict>
       </w:r>
     </w:p>
@@ -197,7 +197,7 @@
       </w:pPr>
       <w:r>
         <w:pict w14:anchorId="1079B30F">
-          <v:rect id="_x0000_i1084" style="width:0;height:1.5pt" o:hralign="center" o:hrstd="t" o:hr="t" fillcolor="#a0a0a0" stroked="f"/>
+          <v:rect id="_x0000_i1028" style="width:0;height:1.5pt" o:hralign="center" o:hrstd="t" o:hr="t" fillcolor="#a0a0a0" stroked="f"/>
         </w:pict>
       </w:r>
     </w:p>
@@ -554,13 +554,7 @@
           <w:rPr>
             <w:rFonts w:ascii="Cambria Math" w:hAnsi="Cambria Math"/>
           </w:rPr>
-          <m:t>=W</m:t>
-        </m:r>
-        <m:r>
-          <w:rPr>
-            <w:rFonts w:ascii="Cambria Math" w:hAnsi="Cambria Math"/>
-          </w:rPr>
-          <m:t xml:space="preserve">= </m:t>
+          <m:t xml:space="preserve">=W= </m:t>
         </m:r>
         <m:f>
           <m:fPr>
@@ -625,7 +619,7 @@
       </w:pPr>
       <w:r>
         <w:pict w14:anchorId="27D6F38F">
-          <v:rect id="_x0000_i1085" style="width:0;height:1.5pt" o:hralign="center" o:hrstd="t" o:hr="t" fillcolor="#a0a0a0" stroked="f"/>
+          <v:rect id="_x0000_i1029" style="width:0;height:1.5pt" o:hralign="center" o:hrstd="t" o:hr="t" fillcolor="#a0a0a0" stroked="f"/>
         </w:pict>
       </w:r>
     </w:p>
@@ -676,13 +670,7 @@
               <w:rPr>
                 <w:rFonts w:ascii="Cambria Math" w:hAnsi="Cambria Math"/>
               </w:rPr>
-              <m:t>d</m:t>
-            </m:r>
-            <m:r>
-              <w:rPr>
-                <w:rFonts w:ascii="Cambria Math" w:hAnsi="Cambria Math"/>
-              </w:rPr>
-              <m:t>p</m:t>
+              <m:t>dp</m:t>
             </m:r>
           </m:num>
           <m:den>
@@ -690,13 +678,7 @@
               <w:rPr>
                 <w:rFonts w:ascii="Cambria Math" w:hAnsi="Cambria Math"/>
               </w:rPr>
-              <m:t>d</m:t>
-            </m:r>
-            <m:r>
-              <w:rPr>
-                <w:rFonts w:ascii="Cambria Math" w:hAnsi="Cambria Math"/>
-              </w:rPr>
-              <m:t>t</m:t>
+              <m:t>dt</m:t>
             </m:r>
           </m:den>
         </m:f>
@@ -796,13 +778,7 @@
               <w:rPr>
                 <w:rFonts w:ascii="Cambria Math" w:hAnsi="Cambria Math"/>
               </w:rPr>
-              <m:t>d</m:t>
-            </m:r>
-            <m:r>
-              <w:rPr>
-                <w:rFonts w:ascii="Cambria Math" w:hAnsi="Cambria Math"/>
-              </w:rPr>
-              <m:t>v</m:t>
+              <m:t>dv</m:t>
             </m:r>
           </m:num>
           <m:den>
@@ -810,13 +786,7 @@
               <w:rPr>
                 <w:rFonts w:ascii="Cambria Math" w:hAnsi="Cambria Math"/>
               </w:rPr>
-              <m:t>d</m:t>
-            </m:r>
-            <m:r>
-              <w:rPr>
-                <w:rFonts w:ascii="Cambria Math" w:hAnsi="Cambria Math"/>
-              </w:rPr>
-              <m:t>t</m:t>
+              <m:t>dt</m:t>
             </m:r>
           </m:den>
         </m:f>
@@ -872,13 +842,7 @@
               <w:rPr>
                 <w:rFonts w:ascii="Cambria Math" w:hAnsi="Cambria Math"/>
               </w:rPr>
-              <m:t>d</m:t>
-            </m:r>
-            <m:r>
-              <w:rPr>
-                <w:rFonts w:ascii="Cambria Math" w:hAnsi="Cambria Math"/>
-              </w:rPr>
-              <m:t>m</m:t>
+              <m:t>dm</m:t>
             </m:r>
           </m:num>
           <m:den>
@@ -886,13 +850,7 @@
               <w:rPr>
                 <w:rFonts w:ascii="Cambria Math" w:hAnsi="Cambria Math"/>
               </w:rPr>
-              <m:t>d</m:t>
-            </m:r>
-            <m:r>
-              <w:rPr>
-                <w:rFonts w:ascii="Cambria Math" w:hAnsi="Cambria Math"/>
-              </w:rPr>
-              <m:t>t</m:t>
+              <m:t>dt</m:t>
             </m:r>
           </m:den>
         </m:f>
@@ -939,7 +897,7 @@
       </w:pPr>
       <w:r>
         <w:pict w14:anchorId="296BAE00">
-          <v:rect id="_x0000_i1144" style="width:0;height:1.5pt" o:hralign="center" o:hrstd="t" o:hr="t" fillcolor="#a0a0a0" stroked="f"/>
+          <v:rect id="_x0000_i1030" style="width:0;height:1.5pt" o:hralign="center" o:hrstd="t" o:hr="t" fillcolor="#a0a0a0" stroked="f"/>
         </w:pict>
       </w:r>
     </w:p>
@@ -983,7 +941,7 @@
       </w:pPr>
       <w:r>
         <w:pict w14:anchorId="627371BD">
-          <v:rect id="_x0000_i1136" style="width:0;height:1.5pt" o:hralign="center" o:hrstd="t" o:hr="t" fillcolor="#a0a0a0" stroked="f"/>
+          <v:rect id="_x0000_i1031" style="width:0;height:1.5pt" o:hralign="center" o:hrstd="t" o:hr="t" fillcolor="#a0a0a0" stroked="f"/>
         </w:pict>
       </w:r>
     </w:p>
@@ -1031,7 +989,7 @@
       </w:pPr>
       <w:r>
         <w:pict w14:anchorId="01DF58AC">
-          <v:rect id="_x0000_i1137" style="width:0;height:1.5pt" o:hralign="center" o:hrstd="t" o:hr="t" fillcolor="#a0a0a0" stroked="f"/>
+          <v:rect id="_x0000_i1032" style="width:0;height:1.5pt" o:hralign="center" o:hrstd="t" o:hr="t" fillcolor="#a0a0a0" stroked="f"/>
         </w:pict>
       </w:r>
     </w:p>
@@ -1562,7 +1520,7 @@
       </w:pPr>
       <w:r>
         <w:pict w14:anchorId="70597F5F">
-          <v:rect id="_x0000_i1138" style="width:0;height:1.5pt" o:hralign="center" o:hrstd="t" o:hr="t" fillcolor="#a0a0a0" stroked="f"/>
+          <v:rect id="_x0000_i1033" style="width:0;height:1.5pt" o:hralign="center" o:hrstd="t" o:hr="t" fillcolor="#a0a0a0" stroked="f"/>
         </w:pict>
       </w:r>
     </w:p>
@@ -2119,7 +2077,7 @@
       </w:pPr>
       <w:r>
         <w:pict w14:anchorId="347844E5">
-          <v:rect id="_x0000_i1139" style="width:0;height:1.5pt" o:hralign="center" o:hrstd="t" o:hr="t" fillcolor="#a0a0a0" stroked="f"/>
+          <v:rect id="_x0000_i1034" style="width:0;height:1.5pt" o:hralign="center" o:hrstd="t" o:hr="t" fillcolor="#a0a0a0" stroked="f"/>
         </w:pict>
       </w:r>
     </w:p>
@@ -2198,6 +2156,266 @@
       <w:pPr>
         <w:jc w:val="both"/>
       </w:pPr>
+      <w:r>
+        <w:drawing>
+          <wp:inline distT="0" distB="0" distL="0" distR="0" wp14:anchorId="7ACFBA7A" wp14:editId="74CF34DA">
+            <wp:extent cx="5760720" cy="3544570"/>
+            <wp:effectExtent l="0" t="0" r="0" b="0"/>
+            <wp:docPr id="1585666823" name="Obraz 1"/>
+            <wp:cNvGraphicFramePr>
+              <a:graphicFrameLocks xmlns:a="http://schemas.openxmlformats.org/drawingml/2006/main" noChangeAspect="1"/>
+            </wp:cNvGraphicFramePr>
+            <a:graphic xmlns:a="http://schemas.openxmlformats.org/drawingml/2006/main">
+              <a:graphicData uri="http://schemas.openxmlformats.org/drawingml/2006/picture">
+                <pic:pic xmlns:pic="http://schemas.openxmlformats.org/drawingml/2006/picture">
+                  <pic:nvPicPr>
+                    <pic:cNvPr id="1585666823" name=""/>
+                    <pic:cNvPicPr/>
+                  </pic:nvPicPr>
+                  <pic:blipFill>
+                    <a:blip r:embed="rId4"/>
+                    <a:stretch>
+                      <a:fillRect/>
+                    </a:stretch>
+                  </pic:blipFill>
+                  <pic:spPr>
+                    <a:xfrm>
+                      <a:off x="0" y="0"/>
+                      <a:ext cx="5760720" cy="3544570"/>
+                    </a:xfrm>
+                    <a:prstGeom prst="rect">
+                      <a:avLst/>
+                    </a:prstGeom>
+                  </pic:spPr>
+                </pic:pic>
+              </a:graphicData>
+            </a:graphic>
+          </wp:inline>
+        </w:drawing>
+      </w:r>
+    </w:p>
+    <w:p>
+      <w:pPr>
+        <w:jc w:val="both"/>
+      </w:pPr>
+      <w:r>
+        <w:lastRenderedPageBreak/>
+        <w:drawing>
+          <wp:inline distT="0" distB="0" distL="0" distR="0" wp14:anchorId="3FF7874B" wp14:editId="126AE581">
+            <wp:extent cx="5760720" cy="4603115"/>
+            <wp:effectExtent l="0" t="0" r="0" b="6985"/>
+            <wp:docPr id="828336219" name="Obraz 1" descr="Obraz zawierający tekst, zrzut ekranu, Czcionka, dokument&#10;&#10;Zawartość wygenerowana przez AI może być niepoprawna."/>
+            <wp:cNvGraphicFramePr>
+              <a:graphicFrameLocks xmlns:a="http://schemas.openxmlformats.org/drawingml/2006/main" noChangeAspect="1"/>
+            </wp:cNvGraphicFramePr>
+            <a:graphic xmlns:a="http://schemas.openxmlformats.org/drawingml/2006/main">
+              <a:graphicData uri="http://schemas.openxmlformats.org/drawingml/2006/picture">
+                <pic:pic xmlns:pic="http://schemas.openxmlformats.org/drawingml/2006/picture">
+                  <pic:nvPicPr>
+                    <pic:cNvPr id="828336219" name="Obraz 1" descr="Obraz zawierający tekst, zrzut ekranu, Czcionka, dokument&#10;&#10;Zawartość wygenerowana przez AI może być niepoprawna."/>
+                    <pic:cNvPicPr/>
+                  </pic:nvPicPr>
+                  <pic:blipFill>
+                    <a:blip r:embed="rId5"/>
+                    <a:stretch>
+                      <a:fillRect/>
+                    </a:stretch>
+                  </pic:blipFill>
+                  <pic:spPr>
+                    <a:xfrm>
+                      <a:off x="0" y="0"/>
+                      <a:ext cx="5760720" cy="4603115"/>
+                    </a:xfrm>
+                    <a:prstGeom prst="rect">
+                      <a:avLst/>
+                    </a:prstGeom>
+                  </pic:spPr>
+                </pic:pic>
+              </a:graphicData>
+            </a:graphic>
+          </wp:inline>
+        </w:drawing>
+      </w:r>
+    </w:p>
+    <w:p>
+      <w:pPr>
+        <w:jc w:val="both"/>
+      </w:pPr>
+      <w:r>
+        <w:drawing>
+          <wp:inline distT="0" distB="0" distL="0" distR="0" wp14:anchorId="204038D1" wp14:editId="5E1014F4">
+            <wp:extent cx="3940040" cy="2922023"/>
+            <wp:effectExtent l="0" t="0" r="3810" b="0"/>
+            <wp:docPr id="1553619291" name="Obraz 1" descr="Obraz zawierający tekst, pismo odręczne, Czcionka, numer&#10;&#10;Zawartość wygenerowana przez AI może być niepoprawna."/>
+            <wp:cNvGraphicFramePr>
+              <a:graphicFrameLocks xmlns:a="http://schemas.openxmlformats.org/drawingml/2006/main" noChangeAspect="1"/>
+            </wp:cNvGraphicFramePr>
+            <a:graphic xmlns:a="http://schemas.openxmlformats.org/drawingml/2006/main">
+              <a:graphicData uri="http://schemas.openxmlformats.org/drawingml/2006/picture">
+                <pic:pic xmlns:pic="http://schemas.openxmlformats.org/drawingml/2006/picture">
+                  <pic:nvPicPr>
+                    <pic:cNvPr id="1553619291" name="Obraz 1" descr="Obraz zawierający tekst, pismo odręczne, Czcionka, numer&#10;&#10;Zawartość wygenerowana przez AI może być niepoprawna."/>
+                    <pic:cNvPicPr/>
+                  </pic:nvPicPr>
+                  <pic:blipFill>
+                    <a:blip r:embed="rId6"/>
+                    <a:stretch>
+                      <a:fillRect/>
+                    </a:stretch>
+                  </pic:blipFill>
+                  <pic:spPr>
+                    <a:xfrm>
+                      <a:off x="0" y="0"/>
+                      <a:ext cx="3943912" cy="2924894"/>
+                    </a:xfrm>
+                    <a:prstGeom prst="rect">
+                      <a:avLst/>
+                    </a:prstGeom>
+                  </pic:spPr>
+                </pic:pic>
+              </a:graphicData>
+            </a:graphic>
+          </wp:inline>
+        </w:drawing>
+      </w:r>
+    </w:p>
+    <w:p>
+      <w:pPr>
+        <w:jc w:val="both"/>
+      </w:pPr>
+    </w:p>
+    <w:p>
+      <w:pPr>
+        <w:jc w:val="both"/>
+      </w:pPr>
+      <w:r>
+        <w:lastRenderedPageBreak/>
+        <w:drawing>
+          <wp:inline distT="0" distB="0" distL="0" distR="0" wp14:anchorId="2B8FFE1E" wp14:editId="4E5A798C">
+            <wp:extent cx="5760720" cy="2503805"/>
+            <wp:effectExtent l="0" t="0" r="0" b="0"/>
+            <wp:docPr id="1510250060" name="Obraz 1" descr="Obraz zawierający tekst, zrzut ekranu, Czcionka&#10;&#10;Zawartość wygenerowana przez AI może być niepoprawna."/>
+            <wp:cNvGraphicFramePr>
+              <a:graphicFrameLocks xmlns:a="http://schemas.openxmlformats.org/drawingml/2006/main" noChangeAspect="1"/>
+            </wp:cNvGraphicFramePr>
+            <a:graphic xmlns:a="http://schemas.openxmlformats.org/drawingml/2006/main">
+              <a:graphicData uri="http://schemas.openxmlformats.org/drawingml/2006/picture">
+                <pic:pic xmlns:pic="http://schemas.openxmlformats.org/drawingml/2006/picture">
+                  <pic:nvPicPr>
+                    <pic:cNvPr id="1510250060" name="Obraz 1" descr="Obraz zawierający tekst, zrzut ekranu, Czcionka&#10;&#10;Zawartość wygenerowana przez AI może być niepoprawna."/>
+                    <pic:cNvPicPr/>
+                  </pic:nvPicPr>
+                  <pic:blipFill>
+                    <a:blip r:embed="rId7"/>
+                    <a:stretch>
+                      <a:fillRect/>
+                    </a:stretch>
+                  </pic:blipFill>
+                  <pic:spPr>
+                    <a:xfrm>
+                      <a:off x="0" y="0"/>
+                      <a:ext cx="5760720" cy="2503805"/>
+                    </a:xfrm>
+                    <a:prstGeom prst="rect">
+                      <a:avLst/>
+                    </a:prstGeom>
+                  </pic:spPr>
+                </pic:pic>
+              </a:graphicData>
+            </a:graphic>
+          </wp:inline>
+        </w:drawing>
+      </w:r>
+    </w:p>
+    <w:p>
+      <w:pPr>
+        <w:jc w:val="both"/>
+      </w:pPr>
+    </w:p>
+    <w:p>
+      <w:pPr>
+        <w:jc w:val="both"/>
+      </w:pPr>
+      <w:r>
+        <w:drawing>
+          <wp:inline distT="0" distB="0" distL="0" distR="0" wp14:anchorId="739AF00E" wp14:editId="50687256">
+            <wp:extent cx="5760720" cy="4747260"/>
+            <wp:effectExtent l="0" t="0" r="0" b="0"/>
+            <wp:docPr id="1764362001" name="Obraz 1"/>
+            <wp:cNvGraphicFramePr>
+              <a:graphicFrameLocks xmlns:a="http://schemas.openxmlformats.org/drawingml/2006/main" noChangeAspect="1"/>
+            </wp:cNvGraphicFramePr>
+            <a:graphic xmlns:a="http://schemas.openxmlformats.org/drawingml/2006/main">
+              <a:graphicData uri="http://schemas.openxmlformats.org/drawingml/2006/picture">
+                <pic:pic xmlns:pic="http://schemas.openxmlformats.org/drawingml/2006/picture">
+                  <pic:nvPicPr>
+                    <pic:cNvPr id="1764362001" name=""/>
+                    <pic:cNvPicPr/>
+                  </pic:nvPicPr>
+                  <pic:blipFill>
+                    <a:blip r:embed="rId8"/>
+                    <a:stretch>
+                      <a:fillRect/>
+                    </a:stretch>
+                  </pic:blipFill>
+                  <pic:spPr>
+                    <a:xfrm>
+                      <a:off x="0" y="0"/>
+                      <a:ext cx="5760720" cy="4747260"/>
+                    </a:xfrm>
+                    <a:prstGeom prst="rect">
+                      <a:avLst/>
+                    </a:prstGeom>
+                  </pic:spPr>
+                </pic:pic>
+              </a:graphicData>
+            </a:graphic>
+          </wp:inline>
+        </w:drawing>
+      </w:r>
+    </w:p>
+    <w:p>
+      <w:pPr>
+        <w:jc w:val="both"/>
+      </w:pPr>
+      <w:r>
+        <w:lastRenderedPageBreak/>
+        <w:drawing>
+          <wp:inline distT="0" distB="0" distL="0" distR="0" wp14:anchorId="31F4A5EF" wp14:editId="0E92C680">
+            <wp:extent cx="5760720" cy="2741295"/>
+            <wp:effectExtent l="0" t="0" r="0" b="1905"/>
+            <wp:docPr id="401355355" name="Obraz 1"/>
+            <wp:cNvGraphicFramePr>
+              <a:graphicFrameLocks xmlns:a="http://schemas.openxmlformats.org/drawingml/2006/main" noChangeAspect="1"/>
+            </wp:cNvGraphicFramePr>
+            <a:graphic xmlns:a="http://schemas.openxmlformats.org/drawingml/2006/main">
+              <a:graphicData uri="http://schemas.openxmlformats.org/drawingml/2006/picture">
+                <pic:pic xmlns:pic="http://schemas.openxmlformats.org/drawingml/2006/picture">
+                  <pic:nvPicPr>
+                    <pic:cNvPr id="401355355" name=""/>
+                    <pic:cNvPicPr/>
+                  </pic:nvPicPr>
+                  <pic:blipFill>
+                    <a:blip r:embed="rId9"/>
+                    <a:stretch>
+                      <a:fillRect/>
+                    </a:stretch>
+                  </pic:blipFill>
+                  <pic:spPr>
+                    <a:xfrm>
+                      <a:off x="0" y="0"/>
+                      <a:ext cx="5760720" cy="2741295"/>
+                    </a:xfrm>
+                    <a:prstGeom prst="rect">
+                      <a:avLst/>
+                    </a:prstGeom>
+                  </pic:spPr>
+                </pic:pic>
+              </a:graphicData>
+            </a:graphic>
+          </wp:inline>
+        </w:drawing>
+      </w:r>
     </w:p>
     <w:sectPr>
       <w:pgSz w:w="11906" w:h="16838"/>
@@ -2812,6 +3030,7 @@
   <w:style w:type="character" w:default="1" w:styleId="Domylnaczcionkaakapitu">
     <w:name w:val="Default Paragraph Font"/>
     <w:uiPriority w:val="1"/>
+    <w:semiHidden/>
     <w:unhideWhenUsed/>
   </w:style>
   <w:style w:type="table" w:default="1" w:styleId="Standardowy">

</xml_diff>